<commit_message>
update to user doc date
</commit_message>
<xml_diff>
--- a/src/main/resources/Documentation/UserDocs/NIST-EDOS-Clarifications-and-Validation-Guidelines-V1.0.docx
+++ b/src/main/resources/Documentation/UserDocs/NIST-EDOS-Clarifications-and-Validation-Guidelines-V1.0.docx
@@ -29,7 +29,7 @@
           <w:sz w:val="20"/>
           <w:szCs w:val="20"/>
         </w:rPr>
-        <w:t xml:space="preserve"> 1</w:t>
+        <w:t xml:space="preserve"> </w:t>
       </w:r>
       <w:r>
         <w:rPr>
@@ -37,7 +37,15 @@
           <w:sz w:val="20"/>
           <w:szCs w:val="20"/>
         </w:rPr>
-        <w:t>7</w:t>
+        <w:t>1</w:t>
+      </w:r>
+      <w:r>
+        <w:rPr>
+          <w:rFonts w:ascii="Arial" w:hAnsi="Arial"/>
+          <w:sz w:val="20"/>
+          <w:szCs w:val="20"/>
+        </w:rPr>
+        <w:t>9</w:t>
       </w:r>
       <w:r>
         <w:rPr>
@@ -393,10 +401,12 @@
     <w:p>
       <w:pPr>
         <w:sectPr>
-          <w:headerReference w:type="default" r:id="rId11"/>
-          <w:footerReference w:type="even" r:id="rId12"/>
-          <w:footerReference w:type="default" r:id="rId13"/>
-          <w:headerReference w:type="first" r:id="rId14"/>
+          <w:headerReference w:type="even" r:id="rId11"/>
+          <w:headerReference w:type="default" r:id="rId12"/>
+          <w:footerReference w:type="even" r:id="rId13"/>
+          <w:footerReference w:type="default" r:id="rId14"/>
+          <w:headerReference w:type="first" r:id="rId15"/>
+          <w:footerReference w:type="first" r:id="rId16"/>
           <w:pgSz w:w="12240" w:h="15840" w:code="1"/>
           <w:pgMar w:top="3600" w:right="1440" w:bottom="1440" w:left="1440" w:header="720" w:footer="720" w:gutter="0"/>
           <w:cols w:space="720"/>
@@ -708,7 +718,7 @@
                 <w:sz w:val="20"/>
                 <w:szCs w:val="20"/>
               </w:rPr>
-              <w:t xml:space="preserve"> 1</w:t>
+              <w:t xml:space="preserve"> </w:t>
             </w:r>
             <w:r>
               <w:rPr>
@@ -716,7 +726,15 @@
                 <w:sz w:val="20"/>
                 <w:szCs w:val="20"/>
               </w:rPr>
-              <w:t>7</w:t>
+              <w:t>1</w:t>
+            </w:r>
+            <w:r>
+              <w:rPr>
+                <w:rFonts w:ascii="Arial" w:hAnsi="Arial" w:cs="Arial"/>
+                <w:sz w:val="20"/>
+                <w:szCs w:val="20"/>
+              </w:rPr>
+              <w:t>9</w:t>
             </w:r>
             <w:r>
               <w:rPr>
@@ -1046,12 +1064,12 @@
       <w:pPr>
         <w:pStyle w:val="Heading1"/>
       </w:pPr>
-      <w:bookmarkStart w:id="1" w:name="_Toc464053720"/>
+      <w:bookmarkStart w:id="2" w:name="_Toc464053720"/>
       <w:r>
         <w:lastRenderedPageBreak/>
         <w:t>Introduction</w:t>
       </w:r>
-      <w:bookmarkEnd w:id="1"/>
+      <w:bookmarkEnd w:id="2"/>
       <w:r>
         <w:t xml:space="preserve"> </w:t>
       </w:r>
@@ -1135,7 +1153,7 @@
       <w:pPr>
         <w:pStyle w:val="Heading1"/>
       </w:pPr>
-      <w:bookmarkStart w:id="2" w:name="_Toc464053721"/>
+      <w:bookmarkStart w:id="3" w:name="_Toc464053721"/>
       <w:r>
         <w:lastRenderedPageBreak/>
         <w:t>Validation</w:t>
@@ -1143,7 +1161,7 @@
       <w:r>
         <w:t xml:space="preserve"> Policies</w:t>
       </w:r>
-      <w:bookmarkEnd w:id="2"/>
+      <w:bookmarkEnd w:id="3"/>
     </w:p>
     <w:tbl>
       <w:tblPr>
@@ -4308,20 +4326,7 @@
                 <w:sz w:val="22"/>
                 <w:szCs w:val="22"/>
               </w:rPr>
-              <w:t>context base</w:t>
-            </w:r>
-            <w:bookmarkStart w:id="3" w:name="_GoBack"/>
-            <w:bookmarkEnd w:id="3"/>
-            <w:r>
-              <w:rPr>
-                <w:rFonts w:ascii="Calibri" w:hAnsi="Calibri"/>
-                <w:b/>
-                <w:bCs/>
-                <w:color w:val="000000"/>
-                <w:sz w:val="22"/>
-                <w:szCs w:val="22"/>
-              </w:rPr>
-              <w:t>d</w:t>
+              <w:t>context based</w:t>
             </w:r>
             <w:r>
               <w:rPr>
@@ -6017,7 +6022,6 @@
                 <w:sz w:val="22"/>
                 <w:szCs w:val="22"/>
               </w:rPr>
-              <w:lastRenderedPageBreak/>
               <w:br/>
             </w:r>
             <w:r>
@@ -6029,6 +6033,7 @@
                 <w:sz w:val="22"/>
                 <w:szCs w:val="22"/>
               </w:rPr>
+              <w:lastRenderedPageBreak/>
               <w:t>eDOS-65</w:t>
             </w:r>
             <w:r>
@@ -13055,7 +13060,7 @@
         </w:rPr>
         <w:t xml:space="preserve">For a current list of errata see the </w:t>
       </w:r>
-      <w:hyperlink r:id="rId15" w:history="1">
+      <w:hyperlink r:id="rId17" w:history="1">
         <w:r>
           <w:rPr>
             <w:rStyle w:val="Hyperlink"/>
@@ -13196,7 +13201,7 @@
         <w:rStyle w:val="PageNumber"/>
         <w:noProof/>
       </w:rPr>
-      <w:t>22</w:t>
+      <w:t>i</w:t>
     </w:r>
     <w:r>
       <w:rPr>
@@ -13204,6 +13209,16 @@
       </w:rPr>
       <w:fldChar w:fldCharType="end"/>
     </w:r>
+  </w:p>
+</w:ftr>
+</file>
+
+<file path=word/footer3.xml><?xml version="1.0" encoding="utf-8"?>
+<w:ftr xmlns:wpc="http://schemas.microsoft.com/office/word/2010/wordprocessingCanvas" xmlns:cx="http://schemas.microsoft.com/office/drawing/2014/chartex" xmlns:cx1="http://schemas.microsoft.com/office/drawing/2015/9/8/chartex" xmlns:cx2="http://schemas.microsoft.com/office/drawing/2015/10/21/chartex" xmlns:mc="http://schemas.openxmlformats.org/markup-compatibility/2006" xmlns:o="urn:schemas-microsoft-com:office:office" xmlns:r="http://schemas.openxmlformats.org/officeDocument/2006/relationships" xmlns:m="http://schemas.openxmlformats.org/officeDocument/2006/math" xmlns:v="urn:schemas-microsoft-com:vml" xmlns:wp14="http://schemas.microsoft.com/office/word/2010/wordprocessingDrawing" xmlns:wp="http://schemas.openxmlformats.org/drawingml/2006/wordprocessingDrawing" xmlns:w10="urn:schemas-microsoft-com:office:word" xmlns:w="http://schemas.openxmlformats.org/wordprocessingml/2006/main" xmlns:w14="http://schemas.microsoft.com/office/word/2010/wordml" xmlns:w15="http://schemas.microsoft.com/office/word/2012/wordml" xmlns:w16se="http://schemas.microsoft.com/office/word/2015/wordml/symex" xmlns:wpg="http://schemas.microsoft.com/office/word/2010/wordprocessingGroup" xmlns:wpi="http://schemas.microsoft.com/office/word/2010/wordprocessingInk" xmlns:wne="http://schemas.microsoft.com/office/word/2006/wordml" xmlns:wps="http://schemas.microsoft.com/office/word/2010/wordprocessingShape" mc:Ignorable="w14 w15 w16se wp14">
+  <w:p>
+    <w:pPr>
+      <w:pStyle w:val="Footer"/>
+    </w:pPr>
   </w:p>
 </w:ftr>
 </file>
@@ -13233,6 +13248,16 @@
     <w:pPr>
       <w:pStyle w:val="Header"/>
     </w:pPr>
+  </w:p>
+</w:hdr>
+</file>
+
+<file path=word/header2.xml><?xml version="1.0" encoding="utf-8"?>
+<w:hdr xmlns:wpc="http://schemas.microsoft.com/office/word/2010/wordprocessingCanvas" xmlns:cx="http://schemas.microsoft.com/office/drawing/2014/chartex" xmlns:cx1="http://schemas.microsoft.com/office/drawing/2015/9/8/chartex" xmlns:cx2="http://schemas.microsoft.com/office/drawing/2015/10/21/chartex" xmlns:mc="http://schemas.openxmlformats.org/markup-compatibility/2006" xmlns:o="urn:schemas-microsoft-com:office:office" xmlns:r="http://schemas.openxmlformats.org/officeDocument/2006/relationships" xmlns:m="http://schemas.openxmlformats.org/officeDocument/2006/math" xmlns:v="urn:schemas-microsoft-com:vml" xmlns:wp14="http://schemas.microsoft.com/office/word/2010/wordprocessingDrawing" xmlns:wp="http://schemas.openxmlformats.org/drawingml/2006/wordprocessingDrawing" xmlns:w10="urn:schemas-microsoft-com:office:word" xmlns:w="http://schemas.openxmlformats.org/wordprocessingml/2006/main" xmlns:w14="http://schemas.microsoft.com/office/word/2010/wordml" xmlns:w15="http://schemas.microsoft.com/office/word/2012/wordml" xmlns:w16se="http://schemas.microsoft.com/office/word/2015/wordml/symex" xmlns:wpg="http://schemas.microsoft.com/office/word/2010/wordprocessingGroup" xmlns:wpi="http://schemas.microsoft.com/office/word/2010/wordprocessingInk" xmlns:wne="http://schemas.microsoft.com/office/word/2006/wordml" xmlns:wps="http://schemas.microsoft.com/office/word/2010/wordprocessingShape" mc:Ignorable="w14 w15 w16se wp14">
+  <w:p>
+    <w:pPr>
+      <w:pStyle w:val="Header"/>
+    </w:pPr>
     <w:r>
       <w:t>NIST Clarifications and Validation Guidelines</w:t>
     </w:r>
@@ -13249,7 +13274,18 @@
       <w:t xml:space="preserve">  </w:t>
     </w:r>
     <w:r>
-      <w:t>October 17, 2016</w:t>
+      <w:t xml:space="preserve">October </w:t>
+    </w:r>
+    <w:bookmarkStart w:id="1" w:name="_GoBack"/>
+    <w:r>
+      <w:t>1</w:t>
+    </w:r>
+    <w:r>
+      <w:t>9</w:t>
+    </w:r>
+    <w:bookmarkEnd w:id="1"/>
+    <w:r>
+      <w:t>, 2016</w:t>
     </w:r>
   </w:p>
   <w:p>
@@ -13260,7 +13296,7 @@
 </w:hdr>
 </file>
 
-<file path=word/header2.xml><?xml version="1.0" encoding="utf-8"?>
+<file path=word/header3.xml><?xml version="1.0" encoding="utf-8"?>
 <w:hdr xmlns:wpc="http://schemas.microsoft.com/office/word/2010/wordprocessingCanvas" xmlns:cx="http://schemas.microsoft.com/office/drawing/2014/chartex" xmlns:cx1="http://schemas.microsoft.com/office/drawing/2015/9/8/chartex" xmlns:cx2="http://schemas.microsoft.com/office/drawing/2015/10/21/chartex" xmlns:mc="http://schemas.openxmlformats.org/markup-compatibility/2006" xmlns:o="urn:schemas-microsoft-com:office:office" xmlns:r="http://schemas.openxmlformats.org/officeDocument/2006/relationships" xmlns:m="http://schemas.openxmlformats.org/officeDocument/2006/math" xmlns:v="urn:schemas-microsoft-com:vml" xmlns:wp14="http://schemas.microsoft.com/office/word/2010/wordprocessingDrawing" xmlns:wp="http://schemas.openxmlformats.org/drawingml/2006/wordprocessingDrawing" xmlns:w10="urn:schemas-microsoft-com:office:word" xmlns:w="http://schemas.openxmlformats.org/wordprocessingml/2006/main" xmlns:w14="http://schemas.microsoft.com/office/word/2010/wordml" xmlns:w15="http://schemas.microsoft.com/office/word/2012/wordml" xmlns:w16se="http://schemas.microsoft.com/office/word/2015/wordml/symex" xmlns:wpg="http://schemas.microsoft.com/office/word/2010/wordprocessingGroup" xmlns:wpi="http://schemas.microsoft.com/office/word/2010/wordprocessingInk" xmlns:wne="http://schemas.microsoft.com/office/word/2006/wordml" xmlns:wps="http://schemas.microsoft.com/office/word/2010/wordprocessingShape" mc:Ignorable="w14 w15 w16se wp14">
   <w:p>
     <w:r>
@@ -19932,15 +19968,6 @@
 </file>
 
 <file path=customXml/item1.xml><?xml version="1.0" encoding="utf-8"?>
-<?mso-contentType ?>
-<FormTemplates xmlns="http://schemas.microsoft.com/sharepoint/v3/contenttype/forms">
-  <Display>DocumentLibraryForm</Display>
-  <Edit>DocumentLibraryForm</Edit>
-  <New>DocumentLibraryForm</New>
-</FormTemplates>
-</file>
-
-<file path=customXml/item2.xml><?xml version="1.0" encoding="utf-8"?>
 <ct:contentTypeSchema xmlns:ct="http://schemas.microsoft.com/office/2006/metadata/contentType" xmlns:ma="http://schemas.microsoft.com/office/2006/metadata/properties/metaAttributes" ct:_="" ma:_="" ma:contentTypeName="Document" ma:contentTypeID="0x0101001F60E78C9B48974AAB4DDF6438384973" ma:contentTypeVersion="0" ma:contentTypeDescription="Create a new document." ma:contentTypeScope="" ma:versionID="7bef9fa1ecf62f566940cee485002db3">
   <xsd:schema xmlns:xsd="http://www.w3.org/2001/XMLSchema" xmlns:xs="http://www.w3.org/2001/XMLSchema" xmlns:p="http://schemas.microsoft.com/office/2006/metadata/properties" targetNamespace="http://schemas.microsoft.com/office/2006/metadata/properties" ma:root="true" ma:fieldsID="1b05d82d297216baf5b26c55225140df">
     <xsd:element name="properties">
@@ -20054,6 +20081,15 @@
 </ct:contentTypeSchema>
 </file>
 
+<file path=customXml/item2.xml><?xml version="1.0" encoding="utf-8"?>
+<?mso-contentType ?>
+<FormTemplates xmlns="http://schemas.microsoft.com/sharepoint/v3/contenttype/forms">
+  <Display>DocumentLibraryForm</Display>
+  <Edit>DocumentLibraryForm</Edit>
+  <New>DocumentLibraryForm</New>
+</FormTemplates>
+</file>
+
 <file path=customXml/item3.xml><?xml version="1.0" encoding="utf-8"?>
 <p:properties xmlns:p="http://schemas.microsoft.com/office/2006/metadata/properties" xmlns:xsi="http://www.w3.org/2001/XMLSchema-instance" xmlns:pc="http://schemas.microsoft.com/office/infopath/2007/PartnerControls">
   <documentManagement/>
@@ -20065,14 +20101,6 @@
 </file>
 
 <file path=customXml/itemProps1.xml><?xml version="1.0" encoding="utf-8"?>
-<ds:datastoreItem xmlns:ds="http://schemas.openxmlformats.org/officeDocument/2006/customXml" ds:itemID="{CB91B2ED-2986-469C-901C-9F2C446763D3}">
-  <ds:schemaRefs>
-    <ds:schemaRef ds:uri="http://schemas.microsoft.com/sharepoint/v3/contenttype/forms"/>
-  </ds:schemaRefs>
-</ds:datastoreItem>
-</file>
-
-<file path=customXml/itemProps2.xml><?xml version="1.0" encoding="utf-8"?>
 <ds:datastoreItem xmlns:ds="http://schemas.openxmlformats.org/officeDocument/2006/customXml" ds:itemID="{2006C6E9-EEE4-43B4-B15E-7DAC5D406F9E}">
   <ds:schemaRefs>
     <ds:schemaRef ds:uri="http://schemas.microsoft.com/office/2006/metadata/contentType"/>
@@ -20088,23 +20116,31 @@
 </ds:datastoreItem>
 </file>
 
+<file path=customXml/itemProps2.xml><?xml version="1.0" encoding="utf-8"?>
+<ds:datastoreItem xmlns:ds="http://schemas.openxmlformats.org/officeDocument/2006/customXml" ds:itemID="{CB91B2ED-2986-469C-901C-9F2C446763D3}">
+  <ds:schemaRefs>
+    <ds:schemaRef ds:uri="http://schemas.microsoft.com/sharepoint/v3/contenttype/forms"/>
+  </ds:schemaRefs>
+</ds:datastoreItem>
+</file>
+
 <file path=customXml/itemProps3.xml><?xml version="1.0" encoding="utf-8"?>
 <ds:datastoreItem xmlns:ds="http://schemas.openxmlformats.org/officeDocument/2006/customXml" ds:itemID="{B7CBCE6B-A342-4A9D-955D-D54A396D61FC}">
   <ds:schemaRefs>
+    <ds:schemaRef ds:uri="http://schemas.microsoft.com/office/infopath/2007/PartnerControls"/>
+    <ds:schemaRef ds:uri="http://schemas.microsoft.com/office/2006/documentManagement/types"/>
+    <ds:schemaRef ds:uri="http://www.w3.org/XML/1998/namespace"/>
     <ds:schemaRef ds:uri="http://schemas.openxmlformats.org/package/2006/metadata/core-properties"/>
     <ds:schemaRef ds:uri="http://purl.org/dc/terms/"/>
-    <ds:schemaRef ds:uri="http://schemas.microsoft.com/office/2006/documentManagement/types"/>
-    <ds:schemaRef ds:uri="http://www.w3.org/XML/1998/namespace"/>
+    <ds:schemaRef ds:uri="http://purl.org/dc/elements/1.1/"/>
+    <ds:schemaRef ds:uri="http://schemas.microsoft.com/office/2006/metadata/properties"/>
     <ds:schemaRef ds:uri="http://purl.org/dc/dcmitype/"/>
-    <ds:schemaRef ds:uri="http://purl.org/dc/elements/1.1/"/>
-    <ds:schemaRef ds:uri="http://schemas.microsoft.com/office/infopath/2007/PartnerControls"/>
-    <ds:schemaRef ds:uri="http://schemas.microsoft.com/office/2006/metadata/properties"/>
   </ds:schemaRefs>
 </ds:datastoreItem>
 </file>
 
 <file path=customXml/itemProps4.xml><?xml version="1.0" encoding="utf-8"?>
-<ds:datastoreItem xmlns:ds="http://schemas.openxmlformats.org/officeDocument/2006/customXml" ds:itemID="{35806106-84D3-4602-B483-B721707641B9}">
+<ds:datastoreItem xmlns:ds="http://schemas.openxmlformats.org/officeDocument/2006/customXml" ds:itemID="{493BA0A6-FC05-4DA0-AD5C-07AD7750FF00}">
   <ds:schemaRefs>
     <ds:schemaRef ds:uri="http://schemas.openxmlformats.org/officeDocument/2006/bibliography"/>
   </ds:schemaRefs>

</xml_diff>